<commit_message>
sep 26 resume updated
</commit_message>
<xml_diff>
--- a/C1-Online_Profiles/Indira Murugan's Resume.docx
+++ b/C1-Online_Profiles/Indira Murugan's Resume.docx
@@ -11,6 +11,8 @@
           <w:szCs w:val="28"/>
         </w:rPr>
       </w:pPr>
+      <w:bookmarkStart w:id="0" w:name="_GoBack"/>
+      <w:bookmarkEnd w:id="0"/>
       <w:r>
         <w:rPr>
           <w:b/>
@@ -24,6 +26,78 @@
       <w:pPr>
         <w:jc w:val="center"/>
         <w:rPr>
+          <w:rStyle w:val="domain"/>
+          <w:b/>
+          <w:sz w:val="20"/>
+          <w:szCs w:val="20"/>
+        </w:rPr>
+      </w:pPr>
+      <w:r>
+        <w:rPr>
+          <w:rStyle w:val="domain"/>
+          <w:b/>
+          <w:sz w:val="20"/>
+          <w:szCs w:val="20"/>
+        </w:rPr>
+        <w:t>(</w:t>
+      </w:r>
+      <w:r>
+        <w:rPr>
+          <w:rStyle w:val="Hyperlink"/>
+          <w:b/>
+          <w:u w:val="none"/>
+        </w:rPr>
+        <w:t>636</w:t>
+      </w:r>
+      <w:r>
+        <w:rPr>
+          <w:rStyle w:val="domain"/>
+          <w:b/>
+          <w:sz w:val="20"/>
+          <w:szCs w:val="20"/>
+        </w:rPr>
+        <w:t>)-</w:t>
+      </w:r>
+      <w:r>
+        <w:rPr>
+          <w:rStyle w:val="Hyperlink"/>
+          <w:b/>
+          <w:u w:val="none"/>
+        </w:rPr>
+        <w:t>346</w:t>
+      </w:r>
+      <w:r>
+        <w:rPr>
+          <w:rStyle w:val="domain"/>
+          <w:b/>
+          <w:sz w:val="20"/>
+          <w:szCs w:val="20"/>
+        </w:rPr>
+        <w:t>-</w:t>
+      </w:r>
+      <w:r>
+        <w:rPr>
+          <w:rStyle w:val="Hyperlink"/>
+          <w:b/>
+          <w:u w:val="none"/>
+        </w:rPr>
+        <w:t>5829</w:t>
+      </w:r>
+      <w:r>
+        <w:rPr>
+          <w:rStyle w:val="domain"/>
+          <w:b/>
+          <w:sz w:val="20"/>
+          <w:szCs w:val="20"/>
+        </w:rPr>
+        <w:t>)</w:t>
+      </w:r>
+    </w:p>
+    <w:p>
+      <w:pPr>
+        <w:jc w:val="center"/>
+        <w:rPr>
+          <w:b/>
           <w:color w:val="0000FF" w:themeColor="hyperlink"/>
           <w:sz w:val="20"/>
           <w:szCs w:val="20"/>
@@ -47,41 +121,72 @@
           <w:sz w:val="20"/>
           <w:szCs w:val="20"/>
         </w:rPr>
-        <w:tab/>
-      </w:r>
-      <w:r>
-        <w:rPr>
-          <w:rStyle w:val="domain"/>
-          <w:sz w:val="20"/>
-          <w:szCs w:val="20"/>
-        </w:rPr>
-        <w:t>(636)</w:t>
-      </w:r>
-      <w:r>
-        <w:rPr>
-          <w:rStyle w:val="domain"/>
-          <w:sz w:val="20"/>
-          <w:szCs w:val="20"/>
-        </w:rPr>
-        <w:t>-346-5829)</w:t>
-      </w:r>
-      <w:r>
-        <w:rPr>
-          <w:rStyle w:val="domain"/>
-          <w:sz w:val="20"/>
-          <w:szCs w:val="20"/>
-        </w:rPr>
-        <w:tab/>
         <w:t xml:space="preserve"> </w:t>
       </w:r>
       <w:hyperlink r:id="rId9" w:history="1">
         <w:r>
           <w:rPr>
             <w:rStyle w:val="Hyperlink"/>
+            <w:b/>
             <w:sz w:val="20"/>
             <w:szCs w:val="20"/>
           </w:rPr>
-          <w:t>www.linkedin.com/in/indira-murugan 74349b152</w:t>
+          <w:t>https://github.com/IndiraMur</w:t>
+        </w:r>
+      </w:hyperlink>
+      <w:r>
+        <w:rPr>
+          <w:b/>
+          <w:sz w:val="20"/>
+          <w:szCs w:val="20"/>
+        </w:rPr>
+        <w:t xml:space="preserve">                                             </w:t>
+      </w:r>
+      <w:hyperlink r:id="rId10" w:history="1">
+        <w:r>
+          <w:rPr>
+            <w:rStyle w:val="Hyperlink"/>
+            <w:b/>
+            <w:sz w:val="20"/>
+            <w:szCs w:val="20"/>
+          </w:rPr>
+          <w:t>https://ww</w:t>
+        </w:r>
+        <w:r>
+          <w:rPr>
+            <w:rStyle w:val="Hyperlink"/>
+            <w:b/>
+            <w:sz w:val="20"/>
+            <w:szCs w:val="20"/>
+          </w:rPr>
+          <w:t>w</w:t>
+        </w:r>
+        <w:r>
+          <w:rPr>
+            <w:rStyle w:val="Hyperlink"/>
+            <w:b/>
+            <w:sz w:val="20"/>
+            <w:szCs w:val="20"/>
+          </w:rPr>
+          <w:t>.linkedin.com/in/indira-murugan-74</w:t>
+        </w:r>
+        <w:r>
+          <w:rPr>
+            <w:rStyle w:val="Hyperlink"/>
+            <w:b/>
+            <w:sz w:val="20"/>
+            <w:szCs w:val="20"/>
+          </w:rPr>
+          <w:t>3</w:t>
+        </w:r>
+        <w:r>
+          <w:rPr>
+            <w:rStyle w:val="Hyperlink"/>
+            <w:b/>
+            <w:sz w:val="20"/>
+            <w:szCs w:val="20"/>
+          </w:rPr>
+          <w:t>49b152</w:t>
         </w:r>
       </w:hyperlink>
     </w:p>
@@ -677,17 +782,71 @@
           <w:sz w:val="21"/>
           <w:szCs w:val="21"/>
         </w:rPr>
-        <w:t xml:space="preserve"> Daily Stand-up, Iteration review, Retrospective, organized around 2 week sprints. Project done</w:t>
-      </w:r>
-      <w:r>
-        <w:rPr>
-          <w:rFonts w:ascii="Times New Roman" w:hAnsi="Times New Roman" w:cs="Times New Roman"/>
-          <w:b/>
-          <w:sz w:val="21"/>
-          <w:szCs w:val="21"/>
-        </w:rPr>
-        <w:t xml:space="preserve"> :  </w:t>
-      </w:r>
+        <w:t xml:space="preserve"> Daily Stand-up, Iteration review, Retrospective, organized around 2 week sprints. </w:t>
+      </w:r>
+    </w:p>
+    <w:p>
+      <w:pPr>
+        <w:spacing w:after="0" w:line="240" w:lineRule="auto"/>
+        <w:ind w:left="360"/>
+        <w:textAlignment w:val="baseline"/>
+        <w:rPr>
+          <w:rFonts w:ascii="Times New Roman" w:hAnsi="Times New Roman" w:cs="Times New Roman"/>
+          <w:sz w:val="21"/>
+          <w:szCs w:val="21"/>
+        </w:rPr>
+      </w:pPr>
+    </w:p>
+    <w:p>
+      <w:pPr>
+        <w:spacing w:after="0" w:line="240" w:lineRule="auto"/>
+        <w:rPr>
+          <w:rFonts w:ascii="Calibri" w:eastAsia="Times New Roman" w:hAnsi="Calibri" w:cs="Calibri"/>
+          <w:b/>
+          <w:bCs/>
+          <w:color w:val="000000"/>
+        </w:rPr>
+      </w:pPr>
+      <w:r>
+        <w:rPr>
+          <w:rFonts w:ascii="Calibri" w:eastAsia="Times New Roman" w:hAnsi="Calibri" w:cs="Calibri"/>
+          <w:b/>
+          <w:bCs/>
+          <w:color w:val="000000"/>
+        </w:rPr>
+        <w:t xml:space="preserve">PROJECTS: </w:t>
+      </w:r>
+    </w:p>
+    <w:p>
+      <w:pPr>
+        <w:spacing w:after="0" w:line="240" w:lineRule="auto"/>
+        <w:rPr>
+          <w:rFonts w:ascii="Times New Roman" w:eastAsia="Times New Roman" w:hAnsi="Times New Roman" w:cs="Times New Roman"/>
+          <w:sz w:val="24"/>
+          <w:szCs w:val="24"/>
+        </w:rPr>
+      </w:pPr>
+      <w:r>
+        <w:rPr>
+          <w:rFonts w:ascii="Calibri" w:eastAsia="Times New Roman" w:hAnsi="Calibri" w:cs="Calibri"/>
+          <w:b/>
+          <w:bCs/>
+          <w:color w:val="000000"/>
+        </w:rPr>
+        <w:t> </w:t>
+      </w:r>
+    </w:p>
+    <w:p>
+      <w:pPr>
+        <w:spacing w:after="0" w:line="240" w:lineRule="auto"/>
+        <w:ind w:left="360"/>
+        <w:textAlignment w:val="baseline"/>
+        <w:rPr>
+          <w:rFonts w:ascii="Times New Roman" w:hAnsi="Times New Roman" w:cs="Times New Roman"/>
+          <w:sz w:val="21"/>
+          <w:szCs w:val="21"/>
+        </w:rPr>
+      </w:pPr>
       <w:proofErr w:type="spellStart"/>
       <w:r>
         <w:rPr>
@@ -698,6 +857,161 @@
         <w:t>KashiHomeFood</w:t>
       </w:r>
       <w:proofErr w:type="spellEnd"/>
+    </w:p>
+    <w:p>
+      <w:pPr>
+        <w:spacing w:after="0" w:line="240" w:lineRule="auto"/>
+        <w:ind w:left="360"/>
+        <w:textAlignment w:val="baseline"/>
+        <w:rPr>
+          <w:rFonts w:ascii="Times New Roman" w:hAnsi="Times New Roman" w:cs="Times New Roman"/>
+          <w:b/>
+          <w:sz w:val="21"/>
+          <w:szCs w:val="21"/>
+        </w:rPr>
+      </w:pPr>
+      <w:r>
+        <w:rPr>
+          <w:rFonts w:ascii="Times New Roman" w:hAnsi="Times New Roman" w:cs="Times New Roman"/>
+          <w:sz w:val="21"/>
+          <w:szCs w:val="21"/>
+        </w:rPr>
+        <w:tab/>
+      </w:r>
+    </w:p>
+    <w:p>
+      <w:pPr>
+        <w:pStyle w:val="ListParagraph"/>
+        <w:numPr>
+          <w:ilvl w:val="0"/>
+          <w:numId w:val="12"/>
+        </w:numPr>
+        <w:spacing w:after="0" w:line="240" w:lineRule="auto"/>
+        <w:textAlignment w:val="baseline"/>
+        <w:rPr>
+          <w:rFonts w:ascii="Times New Roman" w:hAnsi="Times New Roman" w:cs="Times New Roman"/>
+          <w:b/>
+          <w:sz w:val="21"/>
+          <w:szCs w:val="21"/>
+        </w:rPr>
+      </w:pPr>
+      <w:r>
+        <w:rPr>
+          <w:rFonts w:ascii="Calibri" w:eastAsia="Times New Roman" w:hAnsi="Calibri" w:cs="Calibri"/>
+          <w:color w:val="000000"/>
+        </w:rPr>
+        <w:t>Developed project on asp.net MVC framework with core C# on Visual Studio IDE.    </w:t>
+      </w:r>
+    </w:p>
+    <w:p>
+      <w:pPr>
+        <w:numPr>
+          <w:ilvl w:val="0"/>
+          <w:numId w:val="10"/>
+        </w:numPr>
+        <w:spacing w:after="0" w:line="240" w:lineRule="auto"/>
+        <w:textAlignment w:val="baseline"/>
+        <w:rPr>
+          <w:rFonts w:ascii="Noto Sans Symbols" w:eastAsia="Times New Roman" w:hAnsi="Noto Sans Symbols" w:cs="Times New Roman"/>
+          <w:color w:val="000000"/>
+        </w:rPr>
+      </w:pPr>
+      <w:r>
+        <w:rPr>
+          <w:rFonts w:ascii="Calibri" w:eastAsia="Times New Roman" w:hAnsi="Calibri" w:cs="Calibri"/>
+          <w:color w:val="000000"/>
+        </w:rPr>
+        <w:t>Used CSS, Bootstrap for the front end development.      </w:t>
+      </w:r>
+    </w:p>
+    <w:p>
+      <w:pPr>
+        <w:numPr>
+          <w:ilvl w:val="0"/>
+          <w:numId w:val="10"/>
+        </w:numPr>
+        <w:spacing w:after="160" w:line="240" w:lineRule="auto"/>
+        <w:textAlignment w:val="baseline"/>
+        <w:rPr>
+          <w:rFonts w:ascii="Noto Sans Symbols" w:eastAsia="Times New Roman" w:hAnsi="Noto Sans Symbols" w:cs="Times New Roman"/>
+          <w:color w:val="000000"/>
+        </w:rPr>
+      </w:pPr>
+      <w:r>
+        <w:rPr>
+          <w:rFonts w:ascii="Calibri" w:eastAsia="Times New Roman" w:hAnsi="Calibri" w:cs="Calibri"/>
+          <w:color w:val="000000"/>
+        </w:rPr>
+        <w:t xml:space="preserve">Installing and connecting the MS SQL DB with Visual Studio IDE using the </w:t>
+      </w:r>
+      <w:proofErr w:type="spellStart"/>
+      <w:r>
+        <w:rPr>
+          <w:rFonts w:ascii="Calibri" w:eastAsia="Times New Roman" w:hAnsi="Calibri" w:cs="Calibri"/>
+          <w:color w:val="000000"/>
+        </w:rPr>
+        <w:t>SQLDataSourceControl</w:t>
+      </w:r>
+      <w:proofErr w:type="spellEnd"/>
+      <w:r>
+        <w:rPr>
+          <w:rFonts w:ascii="Calibri" w:eastAsia="Times New Roman" w:hAnsi="Calibri" w:cs="Calibri"/>
+          <w:color w:val="000000"/>
+        </w:rPr>
+        <w:t>.     </w:t>
+      </w:r>
+    </w:p>
+    <w:p>
+      <w:pPr>
+        <w:spacing w:after="0" w:line="240" w:lineRule="auto"/>
+        <w:rPr>
+          <w:rFonts w:ascii="Cambria" w:eastAsia="Times New Roman" w:hAnsi="Cambria" w:cs="Times New Roman"/>
+          <w:b/>
+          <w:bCs/>
+          <w:color w:val="000000"/>
+          <w:sz w:val="21"/>
+          <w:szCs w:val="21"/>
+        </w:rPr>
+      </w:pPr>
+    </w:p>
+    <w:p>
+      <w:pPr>
+        <w:spacing w:after="0" w:line="240" w:lineRule="auto"/>
+        <w:rPr>
+          <w:rFonts w:ascii="Cambria" w:eastAsia="Times New Roman" w:hAnsi="Cambria" w:cs="Times New Roman"/>
+          <w:b/>
+          <w:bCs/>
+          <w:color w:val="000000"/>
+          <w:sz w:val="21"/>
+          <w:szCs w:val="21"/>
+        </w:rPr>
+      </w:pPr>
+    </w:p>
+    <w:p>
+      <w:pPr>
+        <w:spacing w:after="0" w:line="240" w:lineRule="auto"/>
+        <w:rPr>
+          <w:rFonts w:ascii="Cambria" w:eastAsia="Times New Roman" w:hAnsi="Cambria" w:cs="Times New Roman"/>
+          <w:b/>
+          <w:bCs/>
+          <w:color w:val="000000"/>
+          <w:sz w:val="21"/>
+          <w:szCs w:val="21"/>
+        </w:rPr>
+      </w:pPr>
+    </w:p>
+    <w:p>
+      <w:pPr>
+        <w:spacing w:after="0" w:line="240" w:lineRule="auto"/>
+        <w:rPr>
+          <w:rFonts w:ascii="Cambria" w:eastAsia="Times New Roman" w:hAnsi="Cambria" w:cs="Times New Roman"/>
+          <w:b/>
+          <w:bCs/>
+          <w:color w:val="000000"/>
+          <w:sz w:val="21"/>
+          <w:szCs w:val="21"/>
+        </w:rPr>
+      </w:pPr>
     </w:p>
     <w:p>
       <w:pPr>
@@ -929,7 +1243,6 @@
           <w:sz w:val="26"/>
           <w:szCs w:val="26"/>
         </w:rPr>
-        <w:lastRenderedPageBreak/>
         <w:t xml:space="preserve">PROFESSIONAL </w:t>
       </w:r>
       <w:r>
@@ -960,28 +1273,27 @@
       <w:pPr>
         <w:rPr>
           <w:b/>
-          <w:u w:val="single"/>
-        </w:rPr>
-      </w:pPr>
-      <w:r>
-        <w:rPr>
-          <w:b/>
-        </w:rPr>
-        <w:t>Target Corporation</w:t>
-      </w:r>
-      <w:proofErr w:type="gramStart"/>
-      <w:r>
-        <w:rPr>
-          <w:b/>
-        </w:rPr>
-        <w:t>,  Chesterfield</w:t>
-      </w:r>
-      <w:proofErr w:type="gramEnd"/>
-      <w:r>
-        <w:rPr>
-          <w:b/>
-        </w:rPr>
-        <w:t>, MO</w:t>
+        </w:rPr>
+      </w:pPr>
+      <w:r>
+        <w:rPr>
+          <w:b/>
+        </w:rPr>
+        <w:t xml:space="preserve">Volunteered at </w:t>
+      </w:r>
+      <w:proofErr w:type="spellStart"/>
+      <w:r>
+        <w:rPr>
+          <w:b/>
+        </w:rPr>
+        <w:t>LaunchCode</w:t>
+      </w:r>
+      <w:proofErr w:type="spellEnd"/>
+      <w:r>
+        <w:rPr>
+          <w:b/>
+        </w:rPr>
+        <w:t>, St. Louis, Missouri</w:t>
       </w:r>
       <w:r>
         <w:rPr>
@@ -994,24 +1306,7 @@
           <w:b/>
         </w:rPr>
         <w:tab/>
-      </w:r>
-      <w:r>
-        <w:rPr>
-          <w:b/>
-        </w:rPr>
-        <w:tab/>
-      </w:r>
-      <w:r>
-        <w:rPr>
-          <w:b/>
-        </w:rPr>
-        <w:t>OCT 2016 – MAY 2017</w:t>
-      </w:r>
-      <w:r>
-        <w:rPr>
-          <w:b/>
-        </w:rPr>
-        <w:tab/>
+        <w:t>July 2018 - August 2018</w:t>
       </w:r>
     </w:p>
     <w:p>
@@ -1023,46 +1318,49 @@
         </w:numPr>
         <w:rPr>
           <w:b/>
+        </w:rPr>
+      </w:pPr>
+      <w:r>
+        <w:t xml:space="preserve">Helped new </w:t>
+      </w:r>
+      <w:proofErr w:type="spellStart"/>
+      <w:r>
+        <w:t>LaunchCode</w:t>
+      </w:r>
+      <w:proofErr w:type="spellEnd"/>
+      <w:r>
+        <w:t xml:space="preserve"> students in the class assignments </w:t>
+      </w:r>
+      <w:r>
+        <w:tab/>
+      </w:r>
+    </w:p>
+    <w:p>
+      <w:pPr>
+        <w:rPr>
+          <w:b/>
           <w:u w:val="single"/>
         </w:rPr>
       </w:pPr>
       <w:r>
-        <w:t>As a Cashier</w:t>
-      </w:r>
-    </w:p>
-    <w:p>
-      <w:pPr>
-        <w:rPr>
-          <w:b/>
-        </w:rPr>
-      </w:pPr>
-      <w:proofErr w:type="spellStart"/>
-      <w:r>
-        <w:rPr>
-          <w:b/>
-        </w:rPr>
-        <w:t>Lakhotia</w:t>
-      </w:r>
-      <w:proofErr w:type="spellEnd"/>
-      <w:r>
-        <w:rPr>
-          <w:b/>
-        </w:rPr>
-        <w:t xml:space="preserve"> Computer </w:t>
+        <w:rPr>
+          <w:b/>
+        </w:rPr>
+        <w:t>Target Corporation</w:t>
       </w:r>
       <w:proofErr w:type="gramStart"/>
       <w:r>
         <w:rPr>
           <w:b/>
         </w:rPr>
-        <w:t>Centre  Coimbatore</w:t>
+        <w:t>,  Chesterfield</w:t>
       </w:r>
       <w:proofErr w:type="gramEnd"/>
       <w:r>
         <w:rPr>
           <w:b/>
         </w:rPr>
-        <w:t xml:space="preserve"> India</w:t>
+        <w:t>, MO</w:t>
       </w:r>
       <w:r>
         <w:rPr>
@@ -1075,7 +1373,18 @@
           <w:b/>
         </w:rPr>
         <w:tab/>
-        <w:t>JAN 1998 – MAY 1998</w:t>
+      </w:r>
+      <w:r>
+        <w:rPr>
+          <w:b/>
+        </w:rPr>
+        <w:tab/>
+      </w:r>
+      <w:r>
+        <w:rPr>
+          <w:b/>
+        </w:rPr>
+        <w:t>OCT 2016 – MAY 2017</w:t>
       </w:r>
       <w:r>
         <w:rPr>
@@ -1097,23 +1406,13 @@
         </w:rPr>
       </w:pPr>
       <w:r>
-        <w:t>As</w:t>
-      </w:r>
-      <w:r>
-        <w:t xml:space="preserve"> a f</w:t>
-      </w:r>
-      <w:r>
-        <w:t>aculty</w:t>
-      </w:r>
-      <w:r>
-        <w:t xml:space="preserve"> </w:t>
-      </w:r>
-    </w:p>
-    <w:p>
-      <w:pPr>
-        <w:rPr>
-          <w:b/>
-          <w:u w:val="single"/>
+        <w:t>As a Cashier</w:t>
+      </w:r>
+    </w:p>
+    <w:p>
+      <w:pPr>
+        <w:rPr>
+          <w:b/>
         </w:rPr>
       </w:pPr>
       <w:proofErr w:type="spellStart"/>
@@ -1121,36 +1420,28 @@
         <w:rPr>
           <w:b/>
         </w:rPr>
-        <w:t>Vigyan</w:t>
+        <w:t>Lakhotia</w:t>
       </w:r>
       <w:proofErr w:type="spellEnd"/>
       <w:r>
         <w:rPr>
           <w:b/>
         </w:rPr>
-        <w:t xml:space="preserve"> </w:t>
-      </w:r>
-      <w:proofErr w:type="spellStart"/>
-      <w:r>
-        <w:rPr>
-          <w:b/>
-        </w:rPr>
-        <w:t>Bhavan</w:t>
-      </w:r>
-      <w:proofErr w:type="spellEnd"/>
+        <w:t xml:space="preserve"> Computer </w:t>
+      </w:r>
       <w:proofErr w:type="gramStart"/>
       <w:r>
         <w:rPr>
           <w:b/>
         </w:rPr>
-        <w:t>,  New</w:t>
+        <w:t>Centre  Coimbatore</w:t>
       </w:r>
       <w:proofErr w:type="gramEnd"/>
       <w:r>
         <w:rPr>
           <w:b/>
         </w:rPr>
-        <w:t xml:space="preserve"> Delhi, India</w:t>
+        <w:t xml:space="preserve"> India</w:t>
       </w:r>
       <w:r>
         <w:rPr>
@@ -1163,19 +1454,14 @@
           <w:b/>
         </w:rPr>
         <w:tab/>
+        <w:t>JAN 1998 – MAY 1998</w:t>
       </w:r>
       <w:r>
         <w:rPr>
           <w:b/>
         </w:rPr>
         <w:tab/>
-        <w:t>MARCH 1996 – AUGUST 1997</w:t>
-      </w:r>
-    </w:p>
-    <w:p>
-      <w:pPr>
-        <w:pStyle w:val="ListParagraph"/>
-      </w:pPr>
+      </w:r>
     </w:p>
     <w:p>
       <w:pPr>
@@ -1186,40 +1472,64 @@
         </w:numPr>
         <w:rPr>
           <w:b/>
-        </w:rPr>
-      </w:pPr>
-      <w:r>
-        <w:t>Managed IT</w:t>
-      </w:r>
-      <w:r>
-        <w:t xml:space="preserve"> projects as “Project Coordinator” and has hands on experience in setting up IT infrastructure. </w:t>
-      </w:r>
-    </w:p>
-    <w:p>
-      <w:pPr>
-        <w:rPr>
-          <w:b/>
-        </w:rPr>
-      </w:pPr>
-      <w:r>
-        <w:rPr>
-          <w:b/>
-        </w:rPr>
-        <w:t xml:space="preserve">Volunteered at </w:t>
-      </w:r>
+          <w:u w:val="single"/>
+        </w:rPr>
+      </w:pPr>
+      <w:r>
+        <w:t>As</w:t>
+      </w:r>
+      <w:r>
+        <w:t xml:space="preserve"> a f</w:t>
+      </w:r>
+      <w:r>
+        <w:t>aculty</w:t>
+      </w:r>
+      <w:r>
+        <w:t xml:space="preserve"> </w:t>
+      </w:r>
+    </w:p>
+    <w:p>
+      <w:pPr>
+        <w:rPr>
+          <w:b/>
+          <w:u w:val="single"/>
+        </w:rPr>
+      </w:pPr>
       <w:proofErr w:type="spellStart"/>
       <w:r>
         <w:rPr>
           <w:b/>
         </w:rPr>
-        <w:t>LaunchCode</w:t>
+        <w:t>Vigyan</w:t>
       </w:r>
       <w:proofErr w:type="spellEnd"/>
       <w:r>
         <w:rPr>
           <w:b/>
         </w:rPr>
-        <w:t>, St. Louis, Missouri</w:t>
+        <w:t xml:space="preserve"> </w:t>
+      </w:r>
+      <w:proofErr w:type="spellStart"/>
+      <w:r>
+        <w:rPr>
+          <w:b/>
+        </w:rPr>
+        <w:t>Bhavan</w:t>
+      </w:r>
+      <w:proofErr w:type="spellEnd"/>
+      <w:proofErr w:type="gramStart"/>
+      <w:r>
+        <w:rPr>
+          <w:b/>
+        </w:rPr>
+        <w:t>,  New</w:t>
+      </w:r>
+      <w:proofErr w:type="gramEnd"/>
+      <w:r>
+        <w:rPr>
+          <w:b/>
+        </w:rPr>
+        <w:t xml:space="preserve"> Delhi, India</w:t>
       </w:r>
       <w:r>
         <w:rPr>
@@ -1232,10 +1542,19 @@
           <w:b/>
         </w:rPr>
         <w:tab/>
-        <w:t>July 2018 - August 2018</w:t>
-      </w:r>
-      <w:bookmarkStart w:id="0" w:name="_GoBack"/>
-      <w:bookmarkEnd w:id="0"/>
+      </w:r>
+      <w:r>
+        <w:rPr>
+          <w:b/>
+        </w:rPr>
+        <w:tab/>
+        <w:t>MARCH 1996 – AUGUST 1997</w:t>
+      </w:r>
+    </w:p>
+    <w:p>
+      <w:pPr>
+        <w:pStyle w:val="ListParagraph"/>
+      </w:pPr>
     </w:p>
     <w:p>
       <w:pPr>
@@ -1249,18 +1568,10 @@
         </w:rPr>
       </w:pPr>
       <w:r>
-        <w:t xml:space="preserve">Helped new </w:t>
-      </w:r>
-      <w:proofErr w:type="spellStart"/>
-      <w:r>
-        <w:t>LaunchCode</w:t>
-      </w:r>
-      <w:proofErr w:type="spellEnd"/>
-      <w:r>
-        <w:t xml:space="preserve"> students in the class assignments </w:t>
-      </w:r>
-      <w:r>
-        <w:tab/>
+        <w:t>Managed IT</w:t>
+      </w:r>
+      <w:r>
+        <w:t xml:space="preserve"> projects as “Project Coordinator” and has hands on experience in setting up IT infrastructure. </w:t>
       </w:r>
     </w:p>
     <w:p>
@@ -1317,7 +1628,14 @@
     <w:p>
       <w:pPr>
         <w:pStyle w:val="ListParagraph"/>
-      </w:pPr>
+        <w:numPr>
+          <w:ilvl w:val="0"/>
+          <w:numId w:val="2"/>
+        </w:numPr>
+      </w:pPr>
+      <w:r>
+        <w:t xml:space="preserve">LC101 </w:t>
+      </w:r>
       <w:proofErr w:type="spellStart"/>
       <w:r>
         <w:t>Launch</w:t>
@@ -1328,6 +1646,9 @@
       <w:proofErr w:type="spellEnd"/>
       <w:r>
         <w:t xml:space="preserve">, St. Louis, MO </w:t>
+      </w:r>
+      <w:r>
+        <w:tab/>
       </w:r>
       <w:r>
         <w:tab/>
@@ -1350,28 +1671,25 @@
         <w:pStyle w:val="ListParagraph"/>
         <w:numPr>
           <w:ilvl w:val="0"/>
-          <w:numId w:val="1"/>
+          <w:numId w:val="2"/>
         </w:numPr>
       </w:pPr>
       <w:r>
-        <w:t xml:space="preserve">LC101 </w:t>
-      </w:r>
-    </w:p>
-    <w:p>
-      <w:pPr>
-        <w:ind w:left="720"/>
-      </w:pPr>
-      <w:r>
         <w:t>Masters in Computer application</w:t>
       </w:r>
       <w:r>
+        <w:t xml:space="preserve">, </w:t>
+      </w:r>
+      <w:r>
+        <w:t>IGNOU, New Delhi, India</w:t>
+      </w:r>
+      <w:r>
         <w:tab/>
       </w:r>
       <w:r>
         <w:tab/>
       </w:r>
       <w:r>
-        <w:tab/>
         <w:t xml:space="preserve">Jan </w:t>
       </w:r>
       <w:r>
@@ -1383,31 +1701,19 @@
         <w:pStyle w:val="ListParagraph"/>
         <w:numPr>
           <w:ilvl w:val="0"/>
-          <w:numId w:val="1"/>
+          <w:numId w:val="2"/>
         </w:numPr>
       </w:pPr>
       <w:r>
-        <w:t>IGNOU, New Delhi, India</w:t>
-      </w:r>
-    </w:p>
-    <w:p>
-      <w:pPr>
-        <w:ind w:left="720"/>
-      </w:pPr>
-      <w:r>
-        <w:t>UPTRON ACL, Faridabad, India</w:t>
+        <w:t>D</w:t>
+      </w:r>
+      <w:r>
+        <w:t>iploma in Computer Application , UPTRON ACL, Faridabad, India</w:t>
       </w:r>
       <w:r>
         <w:tab/>
       </w:r>
       <w:r>
-        <w:tab/>
-      </w:r>
-      <w:r>
-        <w:tab/>
-      </w:r>
-      <w:r>
-        <w:tab/>
         <w:t>July 1994</w:t>
       </w:r>
     </w:p>
@@ -1416,20 +1722,15 @@
         <w:pStyle w:val="ListParagraph"/>
         <w:numPr>
           <w:ilvl w:val="0"/>
-          <w:numId w:val="1"/>
+          <w:numId w:val="2"/>
         </w:numPr>
       </w:pPr>
       <w:r>
-        <w:t xml:space="preserve">Diploma in Computer Application </w:t>
-      </w:r>
-      <w:r>
-        <w:tab/>
-      </w:r>
-    </w:p>
-    <w:p>
-      <w:pPr>
-        <w:ind w:left="720"/>
-      </w:pPr>
+        <w:t>Bachelors</w:t>
+      </w:r>
+      <w:r>
+        <w:t xml:space="preserve"> of Commerce,  </w:t>
+      </w:r>
       <w:r>
         <w:t xml:space="preserve">University of </w:t>
       </w:r>
@@ -1441,77 +1742,19 @@
       <w:r>
         <w:t xml:space="preserve">, </w:t>
       </w:r>
-      <w:proofErr w:type="gramStart"/>
       <w:r>
         <w:t>Haryana</w:t>
       </w:r>
       <w:r>
-        <w:t xml:space="preserve"> ,</w:t>
-      </w:r>
-      <w:proofErr w:type="gramEnd"/>
-      <w:r>
-        <w:t xml:space="preserve"> India</w:t>
-      </w:r>
-      <w:r>
-        <w:tab/>
+        <w:t xml:space="preserve"> , India</w:t>
       </w:r>
       <w:r>
         <w:tab/>
         <w:t>June 1993</w:t>
       </w:r>
     </w:p>
-    <w:p>
-      <w:pPr>
-        <w:pStyle w:val="ListParagraph"/>
-        <w:numPr>
-          <w:ilvl w:val="0"/>
-          <w:numId w:val="1"/>
-        </w:numPr>
-      </w:pPr>
-      <w:r>
-        <w:t>Bachelors</w:t>
-      </w:r>
-      <w:r>
-        <w:t xml:space="preserve"> of Commerce</w:t>
-      </w:r>
-      <w:r>
-        <w:tab/>
-      </w:r>
-      <w:r>
-        <w:tab/>
-      </w:r>
-      <w:r>
-        <w:tab/>
-      </w:r>
-      <w:r>
-        <w:tab/>
-      </w:r>
-      <w:r>
-        <w:tab/>
-      </w:r>
-    </w:p>
-    <w:p>
-      <w:pPr>
-        <w:pStyle w:val="ListParagraph"/>
-      </w:pPr>
-    </w:p>
-    <w:p>
-      <w:pPr>
-        <w:rPr>
-          <w:b/>
-          <w:u w:val="single"/>
-        </w:rPr>
-      </w:pPr>
-    </w:p>
-    <w:p>
-      <w:pPr>
-        <w:rPr>
-          <w:b/>
-        </w:rPr>
-      </w:pPr>
-    </w:p>
     <w:sectPr>
-      <w:footerReference w:type="default" r:id="rId10"/>
+      <w:footerReference w:type="default" r:id="rId11"/>
       <w:pgSz w:w="12240" w:h="15840"/>
       <w:pgMar w:top="1440" w:right="1440" w:bottom="1440" w:left="1440" w:header="720" w:footer="720" w:gutter="0"/>
       <w:cols w:space="720"/>
@@ -1627,9 +1870,158 @@
 <file path=word/numbering.xml><?xml version="1.0" encoding="utf-8"?>
 <w:numbering xmlns:wpc="http://schemas.microsoft.com/office/word/2010/wordprocessingCanvas" xmlns:mc="http://schemas.openxmlformats.org/markup-compatibility/2006" xmlns:o="urn:schemas-microsoft-com:office:office" xmlns:r="http://schemas.openxmlformats.org/officeDocument/2006/relationships" xmlns:m="http://schemas.openxmlformats.org/officeDocument/2006/math" xmlns:v="urn:schemas-microsoft-com:vml" xmlns:wp14="http://schemas.microsoft.com/office/word/2010/wordprocessingDrawing" xmlns:wp="http://schemas.openxmlformats.org/drawingml/2006/wordprocessingDrawing" xmlns:w10="urn:schemas-microsoft-com:office:word" xmlns:w="http://schemas.openxmlformats.org/wordprocessingml/2006/main" xmlns:w14="http://schemas.microsoft.com/office/word/2010/wordml" xmlns:wpg="http://schemas.microsoft.com/office/word/2010/wordprocessingGroup" xmlns:wpi="http://schemas.microsoft.com/office/word/2010/wordprocessingInk" xmlns:wne="http://schemas.microsoft.com/office/word/2006/wordml" xmlns:wps="http://schemas.microsoft.com/office/word/2010/wordprocessingShape" mc:Ignorable="w14 wp14">
   <w:abstractNum w:abstractNumId="0">
+    <w:nsid w:val="03AF7F6D"/>
+    <w:multiLevelType w:val="multilevel"/>
+    <w:tmpl w:val="7826ADD6"/>
+    <w:lvl w:ilvl="0">
+      <w:start w:val="1"/>
+      <w:numFmt w:val="bullet"/>
+      <w:lvlText w:val=""/>
+      <w:lvlJc w:val="left"/>
+      <w:pPr>
+        <w:tabs>
+          <w:tab w:val="num" w:pos="720"/>
+        </w:tabs>
+        <w:ind w:left="720" w:hanging="360"/>
+      </w:pPr>
+      <w:rPr>
+        <w:rFonts w:ascii="Symbol" w:hAnsi="Symbol" w:hint="default"/>
+        <w:sz w:val="20"/>
+      </w:rPr>
+    </w:lvl>
+    <w:lvl w:ilvl="1" w:tentative="1">
+      <w:start w:val="1"/>
+      <w:numFmt w:val="bullet"/>
+      <w:lvlText w:val="o"/>
+      <w:lvlJc w:val="left"/>
+      <w:pPr>
+        <w:tabs>
+          <w:tab w:val="num" w:pos="1440"/>
+        </w:tabs>
+        <w:ind w:left="1440" w:hanging="360"/>
+      </w:pPr>
+      <w:rPr>
+        <w:rFonts w:ascii="Courier New" w:hAnsi="Courier New" w:hint="default"/>
+        <w:sz w:val="20"/>
+      </w:rPr>
+    </w:lvl>
+    <w:lvl w:ilvl="2" w:tentative="1">
+      <w:start w:val="1"/>
+      <w:numFmt w:val="bullet"/>
+      <w:lvlText w:val=""/>
+      <w:lvlJc w:val="left"/>
+      <w:pPr>
+        <w:tabs>
+          <w:tab w:val="num" w:pos="2160"/>
+        </w:tabs>
+        <w:ind w:left="2160" w:hanging="360"/>
+      </w:pPr>
+      <w:rPr>
+        <w:rFonts w:ascii="Wingdings" w:hAnsi="Wingdings" w:hint="default"/>
+        <w:sz w:val="20"/>
+      </w:rPr>
+    </w:lvl>
+    <w:lvl w:ilvl="3" w:tentative="1">
+      <w:start w:val="1"/>
+      <w:numFmt w:val="bullet"/>
+      <w:lvlText w:val=""/>
+      <w:lvlJc w:val="left"/>
+      <w:pPr>
+        <w:tabs>
+          <w:tab w:val="num" w:pos="2880"/>
+        </w:tabs>
+        <w:ind w:left="2880" w:hanging="360"/>
+      </w:pPr>
+      <w:rPr>
+        <w:rFonts w:ascii="Wingdings" w:hAnsi="Wingdings" w:hint="default"/>
+        <w:sz w:val="20"/>
+      </w:rPr>
+    </w:lvl>
+    <w:lvl w:ilvl="4" w:tentative="1">
+      <w:start w:val="1"/>
+      <w:numFmt w:val="bullet"/>
+      <w:lvlText w:val=""/>
+      <w:lvlJc w:val="left"/>
+      <w:pPr>
+        <w:tabs>
+          <w:tab w:val="num" w:pos="3600"/>
+        </w:tabs>
+        <w:ind w:left="3600" w:hanging="360"/>
+      </w:pPr>
+      <w:rPr>
+        <w:rFonts w:ascii="Wingdings" w:hAnsi="Wingdings" w:hint="default"/>
+        <w:sz w:val="20"/>
+      </w:rPr>
+    </w:lvl>
+    <w:lvl w:ilvl="5" w:tentative="1">
+      <w:start w:val="1"/>
+      <w:numFmt w:val="bullet"/>
+      <w:lvlText w:val=""/>
+      <w:lvlJc w:val="left"/>
+      <w:pPr>
+        <w:tabs>
+          <w:tab w:val="num" w:pos="4320"/>
+        </w:tabs>
+        <w:ind w:left="4320" w:hanging="360"/>
+      </w:pPr>
+      <w:rPr>
+        <w:rFonts w:ascii="Wingdings" w:hAnsi="Wingdings" w:hint="default"/>
+        <w:sz w:val="20"/>
+      </w:rPr>
+    </w:lvl>
+    <w:lvl w:ilvl="6" w:tentative="1">
+      <w:start w:val="1"/>
+      <w:numFmt w:val="bullet"/>
+      <w:lvlText w:val=""/>
+      <w:lvlJc w:val="left"/>
+      <w:pPr>
+        <w:tabs>
+          <w:tab w:val="num" w:pos="5040"/>
+        </w:tabs>
+        <w:ind w:left="5040" w:hanging="360"/>
+      </w:pPr>
+      <w:rPr>
+        <w:rFonts w:ascii="Wingdings" w:hAnsi="Wingdings" w:hint="default"/>
+        <w:sz w:val="20"/>
+      </w:rPr>
+    </w:lvl>
+    <w:lvl w:ilvl="7" w:tentative="1">
+      <w:start w:val="1"/>
+      <w:numFmt w:val="bullet"/>
+      <w:lvlText w:val=""/>
+      <w:lvlJc w:val="left"/>
+      <w:pPr>
+        <w:tabs>
+          <w:tab w:val="num" w:pos="5760"/>
+        </w:tabs>
+        <w:ind w:left="5760" w:hanging="360"/>
+      </w:pPr>
+      <w:rPr>
+        <w:rFonts w:ascii="Wingdings" w:hAnsi="Wingdings" w:hint="default"/>
+        <w:sz w:val="20"/>
+      </w:rPr>
+    </w:lvl>
+    <w:lvl w:ilvl="8" w:tentative="1">
+      <w:start w:val="1"/>
+      <w:numFmt w:val="bullet"/>
+      <w:lvlText w:val=""/>
+      <w:lvlJc w:val="left"/>
+      <w:pPr>
+        <w:tabs>
+          <w:tab w:val="num" w:pos="6480"/>
+        </w:tabs>
+        <w:ind w:left="6480" w:hanging="360"/>
+      </w:pPr>
+      <w:rPr>
+        <w:rFonts w:ascii="Wingdings" w:hAnsi="Wingdings" w:hint="default"/>
+        <w:sz w:val="20"/>
+      </w:rPr>
+    </w:lvl>
+  </w:abstractNum>
+  <w:abstractNum w:abstractNumId="1">
     <w:nsid w:val="084978C2"/>
     <w:multiLevelType w:val="hybridMultilevel"/>
-    <w:tmpl w:val="6212E150"/>
+    <w:tmpl w:val="5F0A870C"/>
     <w:lvl w:ilvl="0" w:tplc="04090001">
       <w:start w:val="1"/>
       <w:numFmt w:val="bullet"/>
@@ -1739,7 +2131,7 @@
       </w:rPr>
     </w:lvl>
   </w:abstractNum>
-  <w:abstractNum w:abstractNumId="1">
+  <w:abstractNum w:abstractNumId="2">
     <w:nsid w:val="0C042884"/>
     <w:multiLevelType w:val="hybridMultilevel"/>
     <w:tmpl w:val="1C08C29A"/>
@@ -1852,7 +2244,7 @@
       </w:rPr>
     </w:lvl>
   </w:abstractNum>
-  <w:abstractNum w:abstractNumId="2">
+  <w:abstractNum w:abstractNumId="3">
     <w:nsid w:val="0F9A4AC5"/>
     <w:multiLevelType w:val="hybridMultilevel"/>
     <w:tmpl w:val="303E41BC"/>
@@ -1965,7 +2357,7 @@
       </w:rPr>
     </w:lvl>
   </w:abstractNum>
-  <w:abstractNum w:abstractNumId="3">
+  <w:abstractNum w:abstractNumId="4">
     <w:nsid w:val="121676BE"/>
     <w:multiLevelType w:val="hybridMultilevel"/>
     <w:tmpl w:val="4B3CC4BA"/>
@@ -2078,7 +2470,7 @@
       </w:rPr>
     </w:lvl>
   </w:abstractNum>
-  <w:abstractNum w:abstractNumId="4">
+  <w:abstractNum w:abstractNumId="5">
     <w:nsid w:val="307A074B"/>
     <w:multiLevelType w:val="multilevel"/>
     <w:tmpl w:val="0412A39C"/>
@@ -2227,7 +2619,7 @@
       </w:rPr>
     </w:lvl>
   </w:abstractNum>
-  <w:abstractNum w:abstractNumId="5">
+  <w:abstractNum w:abstractNumId="6">
     <w:nsid w:val="3D034998"/>
     <w:multiLevelType w:val="hybridMultilevel"/>
     <w:tmpl w:val="2FF2AF22"/>
@@ -2340,7 +2732,120 @@
       </w:rPr>
     </w:lvl>
   </w:abstractNum>
-  <w:abstractNum w:abstractNumId="6">
+  <w:abstractNum w:abstractNumId="7">
+    <w:nsid w:val="421E44A7"/>
+    <w:multiLevelType w:val="hybridMultilevel"/>
+    <w:tmpl w:val="F5AEC5AC"/>
+    <w:lvl w:ilvl="0" w:tplc="04090001">
+      <w:start w:val="1"/>
+      <w:numFmt w:val="bullet"/>
+      <w:lvlText w:val=""/>
+      <w:lvlJc w:val="left"/>
+      <w:pPr>
+        <w:ind w:left="1440" w:hanging="360"/>
+      </w:pPr>
+      <w:rPr>
+        <w:rFonts w:ascii="Symbol" w:hAnsi="Symbol" w:hint="default"/>
+      </w:rPr>
+    </w:lvl>
+    <w:lvl w:ilvl="1" w:tplc="04090003" w:tentative="1">
+      <w:start w:val="1"/>
+      <w:numFmt w:val="bullet"/>
+      <w:lvlText w:val="o"/>
+      <w:lvlJc w:val="left"/>
+      <w:pPr>
+        <w:ind w:left="2160" w:hanging="360"/>
+      </w:pPr>
+      <w:rPr>
+        <w:rFonts w:ascii="Courier New" w:hAnsi="Courier New" w:cs="Courier New" w:hint="default"/>
+      </w:rPr>
+    </w:lvl>
+    <w:lvl w:ilvl="2" w:tplc="04090005" w:tentative="1">
+      <w:start w:val="1"/>
+      <w:numFmt w:val="bullet"/>
+      <w:lvlText w:val=""/>
+      <w:lvlJc w:val="left"/>
+      <w:pPr>
+        <w:ind w:left="2880" w:hanging="360"/>
+      </w:pPr>
+      <w:rPr>
+        <w:rFonts w:ascii="Wingdings" w:hAnsi="Wingdings" w:hint="default"/>
+      </w:rPr>
+    </w:lvl>
+    <w:lvl w:ilvl="3" w:tplc="04090001" w:tentative="1">
+      <w:start w:val="1"/>
+      <w:numFmt w:val="bullet"/>
+      <w:lvlText w:val=""/>
+      <w:lvlJc w:val="left"/>
+      <w:pPr>
+        <w:ind w:left="3600" w:hanging="360"/>
+      </w:pPr>
+      <w:rPr>
+        <w:rFonts w:ascii="Symbol" w:hAnsi="Symbol" w:hint="default"/>
+      </w:rPr>
+    </w:lvl>
+    <w:lvl w:ilvl="4" w:tplc="04090003" w:tentative="1">
+      <w:start w:val="1"/>
+      <w:numFmt w:val="bullet"/>
+      <w:lvlText w:val="o"/>
+      <w:lvlJc w:val="left"/>
+      <w:pPr>
+        <w:ind w:left="4320" w:hanging="360"/>
+      </w:pPr>
+      <w:rPr>
+        <w:rFonts w:ascii="Courier New" w:hAnsi="Courier New" w:cs="Courier New" w:hint="default"/>
+      </w:rPr>
+    </w:lvl>
+    <w:lvl w:ilvl="5" w:tplc="04090005" w:tentative="1">
+      <w:start w:val="1"/>
+      <w:numFmt w:val="bullet"/>
+      <w:lvlText w:val=""/>
+      <w:lvlJc w:val="left"/>
+      <w:pPr>
+        <w:ind w:left="5040" w:hanging="360"/>
+      </w:pPr>
+      <w:rPr>
+        <w:rFonts w:ascii="Wingdings" w:hAnsi="Wingdings" w:hint="default"/>
+      </w:rPr>
+    </w:lvl>
+    <w:lvl w:ilvl="6" w:tplc="04090001" w:tentative="1">
+      <w:start w:val="1"/>
+      <w:numFmt w:val="bullet"/>
+      <w:lvlText w:val=""/>
+      <w:lvlJc w:val="left"/>
+      <w:pPr>
+        <w:ind w:left="5760" w:hanging="360"/>
+      </w:pPr>
+      <w:rPr>
+        <w:rFonts w:ascii="Symbol" w:hAnsi="Symbol" w:hint="default"/>
+      </w:rPr>
+    </w:lvl>
+    <w:lvl w:ilvl="7" w:tplc="04090003" w:tentative="1">
+      <w:start w:val="1"/>
+      <w:numFmt w:val="bullet"/>
+      <w:lvlText w:val="o"/>
+      <w:lvlJc w:val="left"/>
+      <w:pPr>
+        <w:ind w:left="6480" w:hanging="360"/>
+      </w:pPr>
+      <w:rPr>
+        <w:rFonts w:ascii="Courier New" w:hAnsi="Courier New" w:cs="Courier New" w:hint="default"/>
+      </w:rPr>
+    </w:lvl>
+    <w:lvl w:ilvl="8" w:tplc="04090005" w:tentative="1">
+      <w:start w:val="1"/>
+      <w:numFmt w:val="bullet"/>
+      <w:lvlText w:val=""/>
+      <w:lvlJc w:val="left"/>
+      <w:pPr>
+        <w:ind w:left="7200" w:hanging="360"/>
+      </w:pPr>
+      <w:rPr>
+        <w:rFonts w:ascii="Wingdings" w:hAnsi="Wingdings" w:hint="default"/>
+      </w:rPr>
+    </w:lvl>
+  </w:abstractNum>
+  <w:abstractNum w:abstractNumId="8">
     <w:nsid w:val="42F73D22"/>
     <w:multiLevelType w:val="hybridMultilevel"/>
     <w:tmpl w:val="E9F2A6CA"/>
@@ -2453,7 +2958,7 @@
       </w:rPr>
     </w:lvl>
   </w:abstractNum>
-  <w:abstractNum w:abstractNumId="7">
+  <w:abstractNum w:abstractNumId="9">
     <w:nsid w:val="585A4A72"/>
     <w:multiLevelType w:val="hybridMultilevel"/>
     <w:tmpl w:val="82580738"/>
@@ -2566,7 +3071,120 @@
       </w:rPr>
     </w:lvl>
   </w:abstractNum>
-  <w:abstractNum w:abstractNumId="8">
+  <w:abstractNum w:abstractNumId="10">
+    <w:nsid w:val="728A75A7"/>
+    <w:multiLevelType w:val="hybridMultilevel"/>
+    <w:tmpl w:val="A3A44A26"/>
+    <w:lvl w:ilvl="0" w:tplc="04090001">
+      <w:start w:val="1"/>
+      <w:numFmt w:val="bullet"/>
+      <w:lvlText w:val=""/>
+      <w:lvlJc w:val="left"/>
+      <w:pPr>
+        <w:ind w:left="720" w:hanging="360"/>
+      </w:pPr>
+      <w:rPr>
+        <w:rFonts w:ascii="Symbol" w:hAnsi="Symbol" w:hint="default"/>
+      </w:rPr>
+    </w:lvl>
+    <w:lvl w:ilvl="1" w:tplc="04090003" w:tentative="1">
+      <w:start w:val="1"/>
+      <w:numFmt w:val="bullet"/>
+      <w:lvlText w:val="o"/>
+      <w:lvlJc w:val="left"/>
+      <w:pPr>
+        <w:ind w:left="1440" w:hanging="360"/>
+      </w:pPr>
+      <w:rPr>
+        <w:rFonts w:ascii="Courier New" w:hAnsi="Courier New" w:cs="Courier New" w:hint="default"/>
+      </w:rPr>
+    </w:lvl>
+    <w:lvl w:ilvl="2" w:tplc="04090005" w:tentative="1">
+      <w:start w:val="1"/>
+      <w:numFmt w:val="bullet"/>
+      <w:lvlText w:val=""/>
+      <w:lvlJc w:val="left"/>
+      <w:pPr>
+        <w:ind w:left="2160" w:hanging="360"/>
+      </w:pPr>
+      <w:rPr>
+        <w:rFonts w:ascii="Wingdings" w:hAnsi="Wingdings" w:hint="default"/>
+      </w:rPr>
+    </w:lvl>
+    <w:lvl w:ilvl="3" w:tplc="04090001" w:tentative="1">
+      <w:start w:val="1"/>
+      <w:numFmt w:val="bullet"/>
+      <w:lvlText w:val=""/>
+      <w:lvlJc w:val="left"/>
+      <w:pPr>
+        <w:ind w:left="2880" w:hanging="360"/>
+      </w:pPr>
+      <w:rPr>
+        <w:rFonts w:ascii="Symbol" w:hAnsi="Symbol" w:hint="default"/>
+      </w:rPr>
+    </w:lvl>
+    <w:lvl w:ilvl="4" w:tplc="04090003" w:tentative="1">
+      <w:start w:val="1"/>
+      <w:numFmt w:val="bullet"/>
+      <w:lvlText w:val="o"/>
+      <w:lvlJc w:val="left"/>
+      <w:pPr>
+        <w:ind w:left="3600" w:hanging="360"/>
+      </w:pPr>
+      <w:rPr>
+        <w:rFonts w:ascii="Courier New" w:hAnsi="Courier New" w:cs="Courier New" w:hint="default"/>
+      </w:rPr>
+    </w:lvl>
+    <w:lvl w:ilvl="5" w:tplc="04090005" w:tentative="1">
+      <w:start w:val="1"/>
+      <w:numFmt w:val="bullet"/>
+      <w:lvlText w:val=""/>
+      <w:lvlJc w:val="left"/>
+      <w:pPr>
+        <w:ind w:left="4320" w:hanging="360"/>
+      </w:pPr>
+      <w:rPr>
+        <w:rFonts w:ascii="Wingdings" w:hAnsi="Wingdings" w:hint="default"/>
+      </w:rPr>
+    </w:lvl>
+    <w:lvl w:ilvl="6" w:tplc="04090001" w:tentative="1">
+      <w:start w:val="1"/>
+      <w:numFmt w:val="bullet"/>
+      <w:lvlText w:val=""/>
+      <w:lvlJc w:val="left"/>
+      <w:pPr>
+        <w:ind w:left="5040" w:hanging="360"/>
+      </w:pPr>
+      <w:rPr>
+        <w:rFonts w:ascii="Symbol" w:hAnsi="Symbol" w:hint="default"/>
+      </w:rPr>
+    </w:lvl>
+    <w:lvl w:ilvl="7" w:tplc="04090003" w:tentative="1">
+      <w:start w:val="1"/>
+      <w:numFmt w:val="bullet"/>
+      <w:lvlText w:val="o"/>
+      <w:lvlJc w:val="left"/>
+      <w:pPr>
+        <w:ind w:left="5760" w:hanging="360"/>
+      </w:pPr>
+      <w:rPr>
+        <w:rFonts w:ascii="Courier New" w:hAnsi="Courier New" w:cs="Courier New" w:hint="default"/>
+      </w:rPr>
+    </w:lvl>
+    <w:lvl w:ilvl="8" w:tplc="04090005" w:tentative="1">
+      <w:start w:val="1"/>
+      <w:numFmt w:val="bullet"/>
+      <w:lvlText w:val=""/>
+      <w:lvlJc w:val="left"/>
+      <w:pPr>
+        <w:ind w:left="6480" w:hanging="360"/>
+      </w:pPr>
+      <w:rPr>
+        <w:rFonts w:ascii="Wingdings" w:hAnsi="Wingdings" w:hint="default"/>
+      </w:rPr>
+    </w:lvl>
+  </w:abstractNum>
+  <w:abstractNum w:abstractNumId="11">
     <w:nsid w:val="76822753"/>
     <w:multiLevelType w:val="hybridMultilevel"/>
     <w:tmpl w:val="9B34B9C4"/>
@@ -2680,31 +3298,40 @@
     </w:lvl>
   </w:abstractNum>
   <w:num w:numId="1">
+    <w:abstractNumId w:val="9"/>
+  </w:num>
+  <w:num w:numId="2">
+    <w:abstractNumId w:val="1"/>
+  </w:num>
+  <w:num w:numId="3">
+    <w:abstractNumId w:val="4"/>
+  </w:num>
+  <w:num w:numId="4">
+    <w:abstractNumId w:val="2"/>
+  </w:num>
+  <w:num w:numId="5">
+    <w:abstractNumId w:val="3"/>
+  </w:num>
+  <w:num w:numId="6">
+    <w:abstractNumId w:val="5"/>
+  </w:num>
+  <w:num w:numId="7">
+    <w:abstractNumId w:val="6"/>
+  </w:num>
+  <w:num w:numId="8">
+    <w:abstractNumId w:val="11"/>
+  </w:num>
+  <w:num w:numId="9">
+    <w:abstractNumId w:val="8"/>
+  </w:num>
+  <w:num w:numId="10">
+    <w:abstractNumId w:val="0"/>
+  </w:num>
+  <w:num w:numId="11">
     <w:abstractNumId w:val="7"/>
   </w:num>
-  <w:num w:numId="2">
-    <w:abstractNumId w:val="0"/>
-  </w:num>
-  <w:num w:numId="3">
-    <w:abstractNumId w:val="3"/>
-  </w:num>
-  <w:num w:numId="4">
-    <w:abstractNumId w:val="1"/>
-  </w:num>
-  <w:num w:numId="5">
-    <w:abstractNumId w:val="2"/>
-  </w:num>
-  <w:num w:numId="6">
-    <w:abstractNumId w:val="4"/>
-  </w:num>
-  <w:num w:numId="7">
-    <w:abstractNumId w:val="5"/>
-  </w:num>
-  <w:num w:numId="8">
-    <w:abstractNumId w:val="8"/>
-  </w:num>
-  <w:num w:numId="9">
-    <w:abstractNumId w:val="6"/>
+  <w:num w:numId="12">
+    <w:abstractNumId w:val="10"/>
   </w:num>
 </w:numbering>
 </file>

</xml_diff>